<commit_message>
Edits to results, methods, discussion.
</commit_message>
<xml_diff>
--- a/20170705_manuscript.docx
+++ b/20170705_manuscript.docx
@@ -1,6 +1,704 @@
 
-<file path=word/stylesWithEffects.xml><?xml version="1.0" encoding="utf-8"?>
-<w:styles xmlns:wpc="http://schemas.microsoft.com/office/word/2010/wordprocessingCanvas" xmlns:mc="http://schemas.openxmlformats.org/markup-compatibility/2006" xmlns:o="urn:schemas-microsoft-com:office:office" xmlns:r="http://schemas.openxmlformats.org/officeDocument/2006/relationships" xmlns:m="http://schemas.openxmlformats.org/officeDocument/2006/math" xmlns:v="urn:schemas-microsoft-com:vml" xmlns:wp14="http://schemas.microsoft.com/office/word/2010/wordprocessingDrawing" xmlns:wp="http://schemas.openxmlformats.org/drawingml/2006/wordprocessingDrawing" xmlns:w10="urn:schemas-microsoft-com:office:word" xmlns:w="http://schemas.openxmlformats.org/wordprocessingml/2006/main" xmlns:w14="http://schemas.microsoft.com/office/word/2010/wordml" xmlns:wpg="http://schemas.microsoft.com/office/word/2010/wordprocessingGroup" xmlns:wpi="http://schemas.microsoft.com/office/word/2010/wordprocessingInk" xmlns:wne="http://schemas.microsoft.com/office/word/2006/wordml" xmlns:wps="http://schemas.microsoft.com/office/word/2010/wordprocessingShape" mc:Ignorable="w14 wp14">
+<file path=word/numbering.xml><?xml version="1.0" encoding="utf-8"?>
+<w:numbering xmlns:wpc="http://schemas.microsoft.com/office/word/2010/wordprocessingCanvas" xmlns:mc="http://schemas.openxmlformats.org/markup-compatibility/2006" xmlns:o="urn:schemas-microsoft-com:office:office" xmlns:r="http://schemas.openxmlformats.org/officeDocument/2006/relationships" xmlns:m="http://schemas.openxmlformats.org/officeDocument/2006/math" xmlns:v="urn:schemas-microsoft-com:vml" xmlns:wp14="http://schemas.microsoft.com/office/word/2010/wordprocessingDrawing" xmlns:wp="http://schemas.openxmlformats.org/drawingml/2006/wordprocessingDrawing" xmlns:w10="urn:schemas-microsoft-com:office:word" xmlns:w="http://schemas.openxmlformats.org/wordprocessingml/2006/main" xmlns:w14="http://schemas.microsoft.com/office/word/2010/wordml" xmlns:wpg="http://schemas.microsoft.com/office/word/2010/wordprocessingGroup" xmlns:wpi="http://schemas.microsoft.com/office/word/2010/wordprocessingInk" xmlns:wne="http://schemas.microsoft.com/office/word/2006/wordml" xmlns:wps="http://schemas.microsoft.com/office/word/2010/wordprocessingShape" mc:Ignorable="w14 wp14">
+  <w:abstractNum w:abstractNumId="0">
+    <w:nsid w:val="0EFE67DD"/>
+    <w:multiLevelType w:val="multilevel"/>
+    <w:tmpl w:val="A4A4A0BC"/>
+    <w:lvl w:ilvl="0">
+      <w:start w:val="1"/>
+      <w:numFmt w:val="bullet"/>
+      <w:lvlText w:val=""/>
+      <w:lvlJc w:val="left"/>
+      <w:pPr>
+        <w:ind w:left="720" w:hanging="360"/>
+      </w:pPr>
+      <w:rPr>
+        <w:rFonts w:ascii="Symbol" w:hAnsi="Symbol" w:cs="Symbol" w:hint="default"/>
+      </w:rPr>
+    </w:lvl>
+    <w:lvl w:ilvl="1">
+      <w:start w:val="1"/>
+      <w:numFmt w:val="bullet"/>
+      <w:lvlText w:val="o"/>
+      <w:lvlJc w:val="left"/>
+      <w:pPr>
+        <w:ind w:left="1440" w:hanging="360"/>
+      </w:pPr>
+      <w:rPr>
+        <w:rFonts w:ascii="Courier New" w:hAnsi="Courier New" w:cs="Courier New" w:hint="default"/>
+      </w:rPr>
+    </w:lvl>
+    <w:lvl w:ilvl="2">
+      <w:start w:val="1"/>
+      <w:numFmt w:val="bullet"/>
+      <w:lvlText w:val=""/>
+      <w:lvlJc w:val="left"/>
+      <w:pPr>
+        <w:ind w:left="2160" w:hanging="360"/>
+      </w:pPr>
+      <w:rPr>
+        <w:rFonts w:ascii="Wingdings" w:hAnsi="Wingdings" w:cs="Wingdings" w:hint="default"/>
+      </w:rPr>
+    </w:lvl>
+    <w:lvl w:ilvl="3">
+      <w:start w:val="1"/>
+      <w:numFmt w:val="bullet"/>
+      <w:lvlText w:val=""/>
+      <w:lvlJc w:val="left"/>
+      <w:pPr>
+        <w:ind w:left="2880" w:hanging="360"/>
+      </w:pPr>
+      <w:rPr>
+        <w:rFonts w:ascii="Symbol" w:hAnsi="Symbol" w:cs="Symbol" w:hint="default"/>
+      </w:rPr>
+    </w:lvl>
+    <w:lvl w:ilvl="4">
+      <w:start w:val="1"/>
+      <w:numFmt w:val="bullet"/>
+      <w:lvlText w:val="o"/>
+      <w:lvlJc w:val="left"/>
+      <w:pPr>
+        <w:ind w:left="3600" w:hanging="360"/>
+      </w:pPr>
+      <w:rPr>
+        <w:rFonts w:ascii="Courier New" w:hAnsi="Courier New" w:cs="Courier New" w:hint="default"/>
+      </w:rPr>
+    </w:lvl>
+    <w:lvl w:ilvl="5">
+      <w:start w:val="1"/>
+      <w:numFmt w:val="bullet"/>
+      <w:lvlText w:val=""/>
+      <w:lvlJc w:val="left"/>
+      <w:pPr>
+        <w:ind w:left="4320" w:hanging="360"/>
+      </w:pPr>
+      <w:rPr>
+        <w:rFonts w:ascii="Wingdings" w:hAnsi="Wingdings" w:cs="Wingdings" w:hint="default"/>
+      </w:rPr>
+    </w:lvl>
+    <w:lvl w:ilvl="6">
+      <w:start w:val="1"/>
+      <w:numFmt w:val="bullet"/>
+      <w:lvlText w:val=""/>
+      <w:lvlJc w:val="left"/>
+      <w:pPr>
+        <w:ind w:left="5040" w:hanging="360"/>
+      </w:pPr>
+      <w:rPr>
+        <w:rFonts w:ascii="Symbol" w:hAnsi="Symbol" w:cs="Symbol" w:hint="default"/>
+      </w:rPr>
+    </w:lvl>
+    <w:lvl w:ilvl="7">
+      <w:start w:val="1"/>
+      <w:numFmt w:val="bullet"/>
+      <w:lvlText w:val="o"/>
+      <w:lvlJc w:val="left"/>
+      <w:pPr>
+        <w:ind w:left="5760" w:hanging="360"/>
+      </w:pPr>
+      <w:rPr>
+        <w:rFonts w:ascii="Courier New" w:hAnsi="Courier New" w:cs="Courier New" w:hint="default"/>
+      </w:rPr>
+    </w:lvl>
+    <w:lvl w:ilvl="8">
+      <w:start w:val="1"/>
+      <w:numFmt w:val="bullet"/>
+      <w:lvlText w:val=""/>
+      <w:lvlJc w:val="left"/>
+      <w:pPr>
+        <w:ind w:left="6480" w:hanging="360"/>
+      </w:pPr>
+      <w:rPr>
+        <w:rFonts w:ascii="Wingdings" w:hAnsi="Wingdings" w:cs="Wingdings" w:hint="default"/>
+      </w:rPr>
+    </w:lvl>
+  </w:abstractNum>
+  <w:abstractNum w:abstractNumId="1">
+    <w:nsid w:val="30921D0A"/>
+    <w:multiLevelType w:val="hybridMultilevel"/>
+    <w:tmpl w:val="BC4682C6"/>
+    <w:lvl w:ilvl="0" w:tplc="0409000F">
+      <w:start w:val="1"/>
+      <w:numFmt w:val="decimal"/>
+      <w:lvlText w:val="%1."/>
+      <w:lvlJc w:val="left"/>
+      <w:pPr>
+        <w:ind w:left="720" w:hanging="360"/>
+      </w:pPr>
+      <w:rPr>
+        <w:rFonts w:hint="default"/>
+      </w:rPr>
+    </w:lvl>
+    <w:lvl w:ilvl="1" w:tplc="04090019" w:tentative="1">
+      <w:start w:val="1"/>
+      <w:numFmt w:val="lowerLetter"/>
+      <w:lvlText w:val="%2."/>
+      <w:lvlJc w:val="left"/>
+      <w:pPr>
+        <w:ind w:left="1440" w:hanging="360"/>
+      </w:pPr>
+    </w:lvl>
+    <w:lvl w:ilvl="2" w:tplc="0409001B" w:tentative="1">
+      <w:start w:val="1"/>
+      <w:numFmt w:val="lowerRoman"/>
+      <w:lvlText w:val="%3."/>
+      <w:lvlJc w:val="right"/>
+      <w:pPr>
+        <w:ind w:left="2160" w:hanging="180"/>
+      </w:pPr>
+    </w:lvl>
+    <w:lvl w:ilvl="3" w:tplc="0409000F" w:tentative="1">
+      <w:start w:val="1"/>
+      <w:numFmt w:val="decimal"/>
+      <w:lvlText w:val="%4."/>
+      <w:lvlJc w:val="left"/>
+      <w:pPr>
+        <w:ind w:left="2880" w:hanging="360"/>
+      </w:pPr>
+    </w:lvl>
+    <w:lvl w:ilvl="4" w:tplc="04090019" w:tentative="1">
+      <w:start w:val="1"/>
+      <w:numFmt w:val="lowerLetter"/>
+      <w:lvlText w:val="%5."/>
+      <w:lvlJc w:val="left"/>
+      <w:pPr>
+        <w:ind w:left="3600" w:hanging="360"/>
+      </w:pPr>
+    </w:lvl>
+    <w:lvl w:ilvl="5" w:tplc="0409001B" w:tentative="1">
+      <w:start w:val="1"/>
+      <w:numFmt w:val="lowerRoman"/>
+      <w:lvlText w:val="%6."/>
+      <w:lvlJc w:val="right"/>
+      <w:pPr>
+        <w:ind w:left="4320" w:hanging="180"/>
+      </w:pPr>
+    </w:lvl>
+    <w:lvl w:ilvl="6" w:tplc="0409000F" w:tentative="1">
+      <w:start w:val="1"/>
+      <w:numFmt w:val="decimal"/>
+      <w:lvlText w:val="%7."/>
+      <w:lvlJc w:val="left"/>
+      <w:pPr>
+        <w:ind w:left="5040" w:hanging="360"/>
+      </w:pPr>
+    </w:lvl>
+    <w:lvl w:ilvl="7" w:tplc="04090019" w:tentative="1">
+      <w:start w:val="1"/>
+      <w:numFmt w:val="lowerLetter"/>
+      <w:lvlText w:val="%8."/>
+      <w:lvlJc w:val="left"/>
+      <w:pPr>
+        <w:ind w:left="5760" w:hanging="360"/>
+      </w:pPr>
+    </w:lvl>
+    <w:lvl w:ilvl="8" w:tplc="0409001B" w:tentative="1">
+      <w:start w:val="1"/>
+      <w:numFmt w:val="lowerRoman"/>
+      <w:lvlText w:val="%9."/>
+      <w:lvlJc w:val="right"/>
+      <w:pPr>
+        <w:ind w:left="6480" w:hanging="180"/>
+      </w:pPr>
+    </w:lvl>
+  </w:abstractNum>
+  <w:abstractNum w:abstractNumId="2">
+    <w:nsid w:val="38652A4C"/>
+    <w:multiLevelType w:val="hybridMultilevel"/>
+    <w:tmpl w:val="C5608F3A"/>
+    <w:lvl w:ilvl="0" w:tplc="0409000F">
+      <w:start w:val="1"/>
+      <w:numFmt w:val="decimal"/>
+      <w:lvlText w:val="%1."/>
+      <w:lvlJc w:val="left"/>
+      <w:pPr>
+        <w:ind w:left="720" w:hanging="360"/>
+      </w:pPr>
+      <w:rPr>
+        <w:rFonts w:hint="default"/>
+      </w:rPr>
+    </w:lvl>
+    <w:lvl w:ilvl="1" w:tplc="04090019" w:tentative="1">
+      <w:start w:val="1"/>
+      <w:numFmt w:val="lowerLetter"/>
+      <w:lvlText w:val="%2."/>
+      <w:lvlJc w:val="left"/>
+      <w:pPr>
+        <w:ind w:left="1440" w:hanging="360"/>
+      </w:pPr>
+    </w:lvl>
+    <w:lvl w:ilvl="2" w:tplc="0409001B" w:tentative="1">
+      <w:start w:val="1"/>
+      <w:numFmt w:val="lowerRoman"/>
+      <w:lvlText w:val="%3."/>
+      <w:lvlJc w:val="right"/>
+      <w:pPr>
+        <w:ind w:left="2160" w:hanging="180"/>
+      </w:pPr>
+    </w:lvl>
+    <w:lvl w:ilvl="3" w:tplc="0409000F" w:tentative="1">
+      <w:start w:val="1"/>
+      <w:numFmt w:val="decimal"/>
+      <w:lvlText w:val="%4."/>
+      <w:lvlJc w:val="left"/>
+      <w:pPr>
+        <w:ind w:left="2880" w:hanging="360"/>
+      </w:pPr>
+    </w:lvl>
+    <w:lvl w:ilvl="4" w:tplc="04090019" w:tentative="1">
+      <w:start w:val="1"/>
+      <w:numFmt w:val="lowerLetter"/>
+      <w:lvlText w:val="%5."/>
+      <w:lvlJc w:val="left"/>
+      <w:pPr>
+        <w:ind w:left="3600" w:hanging="360"/>
+      </w:pPr>
+    </w:lvl>
+    <w:lvl w:ilvl="5" w:tplc="0409001B" w:tentative="1">
+      <w:start w:val="1"/>
+      <w:numFmt w:val="lowerRoman"/>
+      <w:lvlText w:val="%6."/>
+      <w:lvlJc w:val="right"/>
+      <w:pPr>
+        <w:ind w:left="4320" w:hanging="180"/>
+      </w:pPr>
+    </w:lvl>
+    <w:lvl w:ilvl="6" w:tplc="0409000F" w:tentative="1">
+      <w:start w:val="1"/>
+      <w:numFmt w:val="decimal"/>
+      <w:lvlText w:val="%7."/>
+      <w:lvlJc w:val="left"/>
+      <w:pPr>
+        <w:ind w:left="5040" w:hanging="360"/>
+      </w:pPr>
+    </w:lvl>
+    <w:lvl w:ilvl="7" w:tplc="04090019" w:tentative="1">
+      <w:start w:val="1"/>
+      <w:numFmt w:val="lowerLetter"/>
+      <w:lvlText w:val="%8."/>
+      <w:lvlJc w:val="left"/>
+      <w:pPr>
+        <w:ind w:left="5760" w:hanging="360"/>
+      </w:pPr>
+    </w:lvl>
+    <w:lvl w:ilvl="8" w:tplc="0409001B" w:tentative="1">
+      <w:start w:val="1"/>
+      <w:numFmt w:val="lowerRoman"/>
+      <w:lvlText w:val="%9."/>
+      <w:lvlJc w:val="right"/>
+      <w:pPr>
+        <w:ind w:left="6480" w:hanging="180"/>
+      </w:pPr>
+    </w:lvl>
+  </w:abstractNum>
+  <w:abstractNum w:abstractNumId="3">
+    <w:nsid w:val="49101C9B"/>
+    <w:multiLevelType w:val="multilevel"/>
+    <w:tmpl w:val="4BFA2CC2"/>
+    <w:lvl w:ilvl="0">
+      <w:start w:val="1"/>
+      <w:numFmt w:val="bullet"/>
+      <w:lvlText w:val=""/>
+      <w:lvlJc w:val="left"/>
+      <w:pPr>
+        <w:tabs>
+          <w:tab w:val="num" w:pos="720"/>
+        </w:tabs>
+        <w:ind w:left="720" w:hanging="360"/>
+      </w:pPr>
+      <w:rPr>
+        <w:rFonts w:ascii="Symbol" w:hAnsi="Symbol" w:hint="default"/>
+        <w:sz w:val="20"/>
+      </w:rPr>
+    </w:lvl>
+    <w:lvl w:ilvl="1" w:tentative="1">
+      <w:start w:val="1"/>
+      <w:numFmt w:val="bullet"/>
+      <w:lvlText w:val="o"/>
+      <w:lvlJc w:val="left"/>
+      <w:pPr>
+        <w:tabs>
+          <w:tab w:val="num" w:pos="1440"/>
+        </w:tabs>
+        <w:ind w:left="1440" w:hanging="360"/>
+      </w:pPr>
+      <w:rPr>
+        <w:rFonts w:ascii="Courier New" w:hAnsi="Courier New" w:hint="default"/>
+        <w:sz w:val="20"/>
+      </w:rPr>
+    </w:lvl>
+    <w:lvl w:ilvl="2" w:tentative="1">
+      <w:start w:val="1"/>
+      <w:numFmt w:val="bullet"/>
+      <w:lvlText w:val=""/>
+      <w:lvlJc w:val="left"/>
+      <w:pPr>
+        <w:tabs>
+          <w:tab w:val="num" w:pos="2160"/>
+        </w:tabs>
+        <w:ind w:left="2160" w:hanging="360"/>
+      </w:pPr>
+      <w:rPr>
+        <w:rFonts w:ascii="Wingdings" w:hAnsi="Wingdings" w:hint="default"/>
+        <w:sz w:val="20"/>
+      </w:rPr>
+    </w:lvl>
+    <w:lvl w:ilvl="3" w:tentative="1">
+      <w:start w:val="1"/>
+      <w:numFmt w:val="bullet"/>
+      <w:lvlText w:val=""/>
+      <w:lvlJc w:val="left"/>
+      <w:pPr>
+        <w:tabs>
+          <w:tab w:val="num" w:pos="2880"/>
+        </w:tabs>
+        <w:ind w:left="2880" w:hanging="360"/>
+      </w:pPr>
+      <w:rPr>
+        <w:rFonts w:ascii="Wingdings" w:hAnsi="Wingdings" w:hint="default"/>
+        <w:sz w:val="20"/>
+      </w:rPr>
+    </w:lvl>
+    <w:lvl w:ilvl="4" w:tentative="1">
+      <w:start w:val="1"/>
+      <w:numFmt w:val="bullet"/>
+      <w:lvlText w:val=""/>
+      <w:lvlJc w:val="left"/>
+      <w:pPr>
+        <w:tabs>
+          <w:tab w:val="num" w:pos="3600"/>
+        </w:tabs>
+        <w:ind w:left="3600" w:hanging="360"/>
+      </w:pPr>
+      <w:rPr>
+        <w:rFonts w:ascii="Wingdings" w:hAnsi="Wingdings" w:hint="default"/>
+        <w:sz w:val="20"/>
+      </w:rPr>
+    </w:lvl>
+    <w:lvl w:ilvl="5" w:tentative="1">
+      <w:start w:val="1"/>
+      <w:numFmt w:val="bullet"/>
+      <w:lvlText w:val=""/>
+      <w:lvlJc w:val="left"/>
+      <w:pPr>
+        <w:tabs>
+          <w:tab w:val="num" w:pos="4320"/>
+        </w:tabs>
+        <w:ind w:left="4320" w:hanging="360"/>
+      </w:pPr>
+      <w:rPr>
+        <w:rFonts w:ascii="Wingdings" w:hAnsi="Wingdings" w:hint="default"/>
+        <w:sz w:val="20"/>
+      </w:rPr>
+    </w:lvl>
+    <w:lvl w:ilvl="6" w:tentative="1">
+      <w:start w:val="1"/>
+      <w:numFmt w:val="bullet"/>
+      <w:lvlText w:val=""/>
+      <w:lvlJc w:val="left"/>
+      <w:pPr>
+        <w:tabs>
+          <w:tab w:val="num" w:pos="5040"/>
+        </w:tabs>
+        <w:ind w:left="5040" w:hanging="360"/>
+      </w:pPr>
+      <w:rPr>
+        <w:rFonts w:ascii="Wingdings" w:hAnsi="Wingdings" w:hint="default"/>
+        <w:sz w:val="20"/>
+      </w:rPr>
+    </w:lvl>
+    <w:lvl w:ilvl="7" w:tentative="1">
+      <w:start w:val="1"/>
+      <w:numFmt w:val="bullet"/>
+      <w:lvlText w:val=""/>
+      <w:lvlJc w:val="left"/>
+      <w:pPr>
+        <w:tabs>
+          <w:tab w:val="num" w:pos="5760"/>
+        </w:tabs>
+        <w:ind w:left="5760" w:hanging="360"/>
+      </w:pPr>
+      <w:rPr>
+        <w:rFonts w:ascii="Wingdings" w:hAnsi="Wingdings" w:hint="default"/>
+        <w:sz w:val="20"/>
+      </w:rPr>
+    </w:lvl>
+    <w:lvl w:ilvl="8" w:tentative="1">
+      <w:start w:val="1"/>
+      <w:numFmt w:val="bullet"/>
+      <w:lvlText w:val=""/>
+      <w:lvlJc w:val="left"/>
+      <w:pPr>
+        <w:tabs>
+          <w:tab w:val="num" w:pos="6480"/>
+        </w:tabs>
+        <w:ind w:left="6480" w:hanging="360"/>
+      </w:pPr>
+      <w:rPr>
+        <w:rFonts w:ascii="Wingdings" w:hAnsi="Wingdings" w:hint="default"/>
+        <w:sz w:val="20"/>
+      </w:rPr>
+    </w:lvl>
+  </w:abstractNum>
+  <w:abstractNum w:abstractNumId="4">
+    <w:nsid w:val="738A584D"/>
+    <w:multiLevelType w:val="multilevel"/>
+    <w:tmpl w:val="7A9A027E"/>
+    <w:lvl w:ilvl="0">
+      <w:start w:val="1"/>
+      <w:numFmt w:val="bullet"/>
+      <w:lvlText w:val=""/>
+      <w:lvlJc w:val="left"/>
+      <w:pPr>
+        <w:ind w:left="720" w:hanging="360"/>
+      </w:pPr>
+      <w:rPr>
+        <w:rFonts w:ascii="Symbol" w:hAnsi="Symbol" w:cs="Symbol" w:hint="default"/>
+      </w:rPr>
+    </w:lvl>
+    <w:lvl w:ilvl="1">
+      <w:start w:val="1"/>
+      <w:numFmt w:val="bullet"/>
+      <w:lvlText w:val="o"/>
+      <w:lvlJc w:val="left"/>
+      <w:pPr>
+        <w:ind w:left="1440" w:hanging="360"/>
+      </w:pPr>
+      <w:rPr>
+        <w:rFonts w:ascii="Courier New" w:hAnsi="Courier New" w:cs="Courier New" w:hint="default"/>
+      </w:rPr>
+    </w:lvl>
+    <w:lvl w:ilvl="2">
+      <w:start w:val="1"/>
+      <w:numFmt w:val="bullet"/>
+      <w:lvlText w:val=""/>
+      <w:lvlJc w:val="left"/>
+      <w:pPr>
+        <w:ind w:left="2160" w:hanging="360"/>
+      </w:pPr>
+      <w:rPr>
+        <w:rFonts w:ascii="Wingdings" w:hAnsi="Wingdings" w:cs="Wingdings" w:hint="default"/>
+      </w:rPr>
+    </w:lvl>
+    <w:lvl w:ilvl="3">
+      <w:start w:val="1"/>
+      <w:numFmt w:val="bullet"/>
+      <w:lvlText w:val=""/>
+      <w:lvlJc w:val="left"/>
+      <w:pPr>
+        <w:ind w:left="2880" w:hanging="360"/>
+      </w:pPr>
+      <w:rPr>
+        <w:rFonts w:ascii="Symbol" w:hAnsi="Symbol" w:cs="Symbol" w:hint="default"/>
+      </w:rPr>
+    </w:lvl>
+    <w:lvl w:ilvl="4">
+      <w:start w:val="1"/>
+      <w:numFmt w:val="bullet"/>
+      <w:lvlText w:val="o"/>
+      <w:lvlJc w:val="left"/>
+      <w:pPr>
+        <w:ind w:left="3600" w:hanging="360"/>
+      </w:pPr>
+      <w:rPr>
+        <w:rFonts w:ascii="Courier New" w:hAnsi="Courier New" w:cs="Courier New" w:hint="default"/>
+      </w:rPr>
+    </w:lvl>
+    <w:lvl w:ilvl="5">
+      <w:start w:val="1"/>
+      <w:numFmt w:val="bullet"/>
+      <w:lvlText w:val=""/>
+      <w:lvlJc w:val="left"/>
+      <w:pPr>
+        <w:ind w:left="4320" w:hanging="360"/>
+      </w:pPr>
+      <w:rPr>
+        <w:rFonts w:ascii="Wingdings" w:hAnsi="Wingdings" w:cs="Wingdings" w:hint="default"/>
+      </w:rPr>
+    </w:lvl>
+    <w:lvl w:ilvl="6">
+      <w:start w:val="1"/>
+      <w:numFmt w:val="bullet"/>
+      <w:lvlText w:val=""/>
+      <w:lvlJc w:val="left"/>
+      <w:pPr>
+        <w:ind w:left="5040" w:hanging="360"/>
+      </w:pPr>
+      <w:rPr>
+        <w:rFonts w:ascii="Symbol" w:hAnsi="Symbol" w:cs="Symbol" w:hint="default"/>
+      </w:rPr>
+    </w:lvl>
+    <w:lvl w:ilvl="7">
+      <w:start w:val="1"/>
+      <w:numFmt w:val="bullet"/>
+      <w:lvlText w:val="o"/>
+      <w:lvlJc w:val="left"/>
+      <w:pPr>
+        <w:ind w:left="5760" w:hanging="360"/>
+      </w:pPr>
+      <w:rPr>
+        <w:rFonts w:ascii="Courier New" w:hAnsi="Courier New" w:cs="Courier New" w:hint="default"/>
+      </w:rPr>
+    </w:lvl>
+    <w:lvl w:ilvl="8">
+      <w:start w:val="1"/>
+      <w:numFmt w:val="bullet"/>
+      <w:lvlText w:val=""/>
+      <w:lvlJc w:val="left"/>
+      <w:pPr>
+        <w:ind w:left="6480" w:hanging="360"/>
+      </w:pPr>
+      <w:rPr>
+        <w:rFonts w:ascii="Wingdings" w:hAnsi="Wingdings" w:cs="Wingdings" w:hint="default"/>
+      </w:rPr>
+    </w:lvl>
+  </w:abstractNum>
+  <w:abstractNum w:abstractNumId="5">
+    <w:nsid w:val="789F427B"/>
+    <w:multiLevelType w:val="multilevel"/>
+    <w:tmpl w:val="45624826"/>
+    <w:lvl w:ilvl="0">
+      <w:start w:val="1"/>
+      <w:numFmt w:val="none"/>
+      <w:suff w:val="nothing"/>
+      <w:lvlText w:val=""/>
+      <w:lvlJc w:val="left"/>
+      <w:pPr>
+        <w:tabs>
+          <w:tab w:val="num" w:pos="432"/>
+        </w:tabs>
+        <w:ind w:left="432" w:hanging="432"/>
+      </w:pPr>
+    </w:lvl>
+    <w:lvl w:ilvl="1">
+      <w:start w:val="1"/>
+      <w:numFmt w:val="none"/>
+      <w:suff w:val="nothing"/>
+      <w:lvlText w:val=""/>
+      <w:lvlJc w:val="left"/>
+      <w:pPr>
+        <w:tabs>
+          <w:tab w:val="num" w:pos="576"/>
+        </w:tabs>
+        <w:ind w:left="576" w:hanging="576"/>
+      </w:pPr>
+    </w:lvl>
+    <w:lvl w:ilvl="2">
+      <w:start w:val="1"/>
+      <w:numFmt w:val="none"/>
+      <w:suff w:val="nothing"/>
+      <w:lvlText w:val=""/>
+      <w:lvlJc w:val="left"/>
+      <w:pPr>
+        <w:tabs>
+          <w:tab w:val="num" w:pos="720"/>
+        </w:tabs>
+        <w:ind w:left="720" w:hanging="720"/>
+      </w:pPr>
+    </w:lvl>
+    <w:lvl w:ilvl="3">
+      <w:start w:val="1"/>
+      <w:numFmt w:val="none"/>
+      <w:suff w:val="nothing"/>
+      <w:lvlText w:val=""/>
+      <w:lvlJc w:val="left"/>
+      <w:pPr>
+        <w:tabs>
+          <w:tab w:val="num" w:pos="864"/>
+        </w:tabs>
+        <w:ind w:left="864" w:hanging="864"/>
+      </w:pPr>
+    </w:lvl>
+    <w:lvl w:ilvl="4">
+      <w:start w:val="1"/>
+      <w:numFmt w:val="none"/>
+      <w:suff w:val="nothing"/>
+      <w:lvlText w:val=""/>
+      <w:lvlJc w:val="left"/>
+      <w:pPr>
+        <w:tabs>
+          <w:tab w:val="num" w:pos="1008"/>
+        </w:tabs>
+        <w:ind w:left="1008" w:hanging="1008"/>
+      </w:pPr>
+    </w:lvl>
+    <w:lvl w:ilvl="5">
+      <w:start w:val="1"/>
+      <w:numFmt w:val="none"/>
+      <w:suff w:val="nothing"/>
+      <w:lvlText w:val=""/>
+      <w:lvlJc w:val="left"/>
+      <w:pPr>
+        <w:tabs>
+          <w:tab w:val="num" w:pos="1152"/>
+        </w:tabs>
+        <w:ind w:left="1152" w:hanging="1152"/>
+      </w:pPr>
+    </w:lvl>
+    <w:lvl w:ilvl="6">
+      <w:start w:val="1"/>
+      <w:numFmt w:val="none"/>
+      <w:suff w:val="nothing"/>
+      <w:lvlText w:val=""/>
+      <w:lvlJc w:val="left"/>
+      <w:pPr>
+        <w:tabs>
+          <w:tab w:val="num" w:pos="1296"/>
+        </w:tabs>
+        <w:ind w:left="1296" w:hanging="1296"/>
+      </w:pPr>
+    </w:lvl>
+    <w:lvl w:ilvl="7">
+      <w:start w:val="1"/>
+      <w:numFmt w:val="none"/>
+      <w:suff w:val="nothing"/>
+      <w:lvlText w:val=""/>
+      <w:lvlJc w:val="left"/>
+      <w:pPr>
+        <w:tabs>
+          <w:tab w:val="num" w:pos="1440"/>
+        </w:tabs>
+        <w:ind w:left="1440" w:hanging="1440"/>
+      </w:pPr>
+    </w:lvl>
+    <w:lvl w:ilvl="8">
+      <w:start w:val="1"/>
+      <w:numFmt w:val="none"/>
+      <w:suff w:val="nothing"/>
+      <w:lvlText w:val=""/>
+      <w:lvlJc w:val="left"/>
+      <w:pPr>
+        <w:tabs>
+          <w:tab w:val="num" w:pos="1584"/>
+        </w:tabs>
+        <w:ind w:left="1584" w:hanging="1584"/>
+      </w:pPr>
+    </w:lvl>
+  </w:abstractNum>
+  <w:num w:numId="1">
+    <w:abstractNumId w:val="0"/>
+  </w:num>
+  <w:num w:numId="2">
+    <w:abstractNumId w:val="4"/>
+  </w:num>
+  <w:num w:numId="3">
+    <w:abstractNumId w:val="5"/>
+  </w:num>
+  <w:num w:numId="4">
+    <w:abstractNumId w:val="1"/>
+  </w:num>
+  <w:num w:numId="5">
+    <w:abstractNumId w:val="3"/>
+  </w:num>
+  <w:num w:numId="6">
+    <w:abstractNumId w:val="2"/>
+  </w:num>
+</w:numbering>
+</file>
+
+<file path=word/styles.xml><?xml version="1.0" encoding="utf-8"?>
+<w:styles xmlns:mc="http://schemas.openxmlformats.org/markup-compatibility/2006" xmlns:r="http://schemas.openxmlformats.org/officeDocument/2006/relationships" xmlns:w="http://schemas.openxmlformats.org/wordprocessingml/2006/main" xmlns:w14="http://schemas.microsoft.com/office/word/2010/wordml" mc:Ignorable="w14">
   <w:docDefaults>
     <w:rPrDefault>
       <w:rPr>
@@ -813,12 +1511,826 @@
 </w:styles>
 </file>
 
+<file path=word/stylesWithEffects.xml><?xml version="1.0" encoding="utf-8"?>
+<w:styles xmlns:wpc="http://schemas.microsoft.com/office/word/2010/wordprocessingCanvas" xmlns:mc="http://schemas.openxmlformats.org/markup-compatibility/2006" xmlns:o="urn:schemas-microsoft-com:office:office" xmlns:r="http://schemas.openxmlformats.org/officeDocument/2006/relationships" xmlns:m="http://schemas.openxmlformats.org/officeDocument/2006/math" xmlns:v="urn:schemas-microsoft-com:vml" xmlns:wp14="http://schemas.microsoft.com/office/word/2010/wordprocessingDrawing" xmlns:wp="http://schemas.openxmlformats.org/drawingml/2006/wordprocessingDrawing" xmlns:w10="urn:schemas-microsoft-com:office:word" xmlns:w="http://schemas.openxmlformats.org/wordprocessingml/2006/main" xmlns:w14="http://schemas.microsoft.com/office/word/2010/wordml" xmlns:wpg="http://schemas.microsoft.com/office/word/2010/wordprocessingGroup" xmlns:wpi="http://schemas.microsoft.com/office/word/2010/wordprocessingInk" xmlns:wne="http://schemas.microsoft.com/office/word/2006/wordml" xmlns:wps="http://schemas.microsoft.com/office/word/2010/wordprocessingShape" mc:Ignorable="w14 wp14">
+  <w:docDefaults>
+    <w:rPrDefault>
+      <w:rPr>
+        <w:rFonts w:asciiTheme="minorHAnsi" w:eastAsiaTheme="minorHAnsi" w:hAnsiTheme="minorHAnsi" w:cstheme="minorBidi"/>
+        <w:sz w:val="22"/>
+        <w:szCs w:val="22"/>
+        <w:lang w:val="en-US" w:eastAsia="en-US" w:bidi="ar-SA"/>
+      </w:rPr>
+    </w:rPrDefault>
+    <w:pPrDefault/>
+  </w:docDefaults>
+  <w:latentStyles w:defLockedState="0" w:defUIPriority="99" w:defSemiHidden="1" w:defUnhideWhenUsed="1" w:defQFormat="0" w:count="267">
+    <w:lsdException w:name="Normal" w:semiHidden="0" w:uiPriority="0" w:unhideWhenUsed="0" w:qFormat="1"/>
+    <w:lsdException w:name="heading 1" w:semiHidden="0" w:uiPriority="9" w:unhideWhenUsed="0" w:qFormat="1"/>
+    <w:lsdException w:name="heading 2" w:uiPriority="9" w:qFormat="1"/>
+    <w:lsdException w:name="heading 3" w:uiPriority="9" w:qFormat="1"/>
+    <w:lsdException w:name="heading 4" w:uiPriority="9" w:qFormat="1"/>
+    <w:lsdException w:name="heading 5" w:uiPriority="9" w:qFormat="1"/>
+    <w:lsdException w:name="heading 6" w:uiPriority="9" w:qFormat="1"/>
+    <w:lsdException w:name="heading 7" w:uiPriority="9" w:qFormat="1"/>
+    <w:lsdException w:name="heading 8" w:uiPriority="9" w:qFormat="1"/>
+    <w:lsdException w:name="heading 9" w:uiPriority="9" w:qFormat="1"/>
+    <w:lsdException w:name="toc 1" w:uiPriority="39"/>
+    <w:lsdException w:name="toc 2" w:uiPriority="39"/>
+    <w:lsdException w:name="toc 3" w:uiPriority="39"/>
+    <w:lsdException w:name="toc 4" w:uiPriority="39"/>
+    <w:lsdException w:name="toc 5" w:uiPriority="39"/>
+    <w:lsdException w:name="toc 6" w:uiPriority="39"/>
+    <w:lsdException w:name="toc 7" w:uiPriority="39"/>
+    <w:lsdException w:name="toc 8" w:uiPriority="39"/>
+    <w:lsdException w:name="toc 9" w:uiPriority="39"/>
+    <w:lsdException w:name="caption" w:uiPriority="35" w:qFormat="1"/>
+    <w:lsdException w:name="Title" w:semiHidden="0" w:uiPriority="10" w:unhideWhenUsed="0" w:qFormat="1"/>
+    <w:lsdException w:name="Default Paragraph Font" w:uiPriority="1"/>
+    <w:lsdException w:name="Subtitle" w:semiHidden="0" w:uiPriority="11" w:unhideWhenUsed="0" w:qFormat="1"/>
+    <w:lsdException w:name="Strong" w:semiHidden="0" w:uiPriority="22" w:unhideWhenUsed="0" w:qFormat="1"/>
+    <w:lsdException w:name="Emphasis" w:semiHidden="0" w:uiPriority="20" w:unhideWhenUsed="0" w:qFormat="1"/>
+    <w:lsdException w:name="Table Grid" w:semiHidden="0" w:uiPriority="59" w:unhideWhenUsed="0"/>
+    <w:lsdException w:name="Placeholder Text" w:unhideWhenUsed="0"/>
+    <w:lsdException w:name="No Spacing" w:semiHidden="0" w:uiPriority="1" w:unhideWhenUsed="0" w:qFormat="1"/>
+    <w:lsdException w:name="Light Shading" w:semiHidden="0" w:uiPriority="60" w:unhideWhenUsed="0"/>
+    <w:lsdException w:name="Light List" w:semiHidden="0" w:uiPriority="61" w:unhideWhenUsed="0"/>
+    <w:lsdException w:name="Light Grid" w:semiHidden="0" w:uiPriority="62" w:unhideWhenUsed="0"/>
+    <w:lsdException w:name="Medium Shading 1" w:semiHidden="0" w:uiPriority="63" w:unhideWhenUsed="0"/>
+    <w:lsdException w:name="Medium Shading 2" w:semiHidden="0" w:uiPriority="64" w:unhideWhenUsed="0"/>
+    <w:lsdException w:name="Medium List 1" w:semiHidden="0" w:uiPriority="65" w:unhideWhenUsed="0"/>
+    <w:lsdException w:name="Medium List 2" w:semiHidden="0" w:uiPriority="66" w:unhideWhenUsed="0"/>
+    <w:lsdException w:name="Medium Grid 1" w:semiHidden="0" w:uiPriority="67" w:unhideWhenUsed="0"/>
+    <w:lsdException w:name="Medium Grid 2" w:semiHidden="0" w:uiPriority="68" w:unhideWhenUsed="0"/>
+    <w:lsdException w:name="Medium Grid 3" w:semiHidden="0" w:uiPriority="69" w:unhideWhenUsed="0"/>
+    <w:lsdException w:name="Dark List" w:semiHidden="0" w:uiPriority="70" w:unhideWhenUsed="0"/>
+    <w:lsdException w:name="Colorful Shading" w:semiHidden="0" w:uiPriority="71" w:unhideWhenUsed="0"/>
+    <w:lsdException w:name="Colorful List" w:semiHidden="0" w:uiPriority="72" w:unhideWhenUsed="0"/>
+    <w:lsdException w:name="Colorful Grid" w:semiHidden="0" w:uiPriority="73" w:unhideWhenUsed="0"/>
+    <w:lsdException w:name="Light Shading Accent 1" w:semiHidden="0" w:uiPriority="60" w:unhideWhenUsed="0"/>
+    <w:lsdException w:name="Light List Accent 1" w:semiHidden="0" w:uiPriority="61" w:unhideWhenUsed="0"/>
+    <w:lsdException w:name="Light Grid Accent 1" w:semiHidden="0" w:uiPriority="62" w:unhideWhenUsed="0"/>
+    <w:lsdException w:name="Medium Shading 1 Accent 1" w:semiHidden="0" w:uiPriority="63" w:unhideWhenUsed="0"/>
+    <w:lsdException w:name="Medium Shading 2 Accent 1" w:semiHidden="0" w:uiPriority="64" w:unhideWhenUsed="0"/>
+    <w:lsdException w:name="Medium List 1 Accent 1" w:semiHidden="0" w:uiPriority="65" w:unhideWhenUsed="0"/>
+    <w:lsdException w:name="Revision" w:unhideWhenUsed="0"/>
+    <w:lsdException w:name="List Paragraph" w:semiHidden="0" w:uiPriority="34" w:unhideWhenUsed="0" w:qFormat="1"/>
+    <w:lsdException w:name="Quote" w:semiHidden="0" w:uiPriority="29" w:unhideWhenUsed="0" w:qFormat="1"/>
+    <w:lsdException w:name="Intense Quote" w:semiHidden="0" w:uiPriority="30" w:unhideWhenUsed="0" w:qFormat="1"/>
+    <w:lsdException w:name="Medium List 2 Accent 1" w:semiHidden="0" w:uiPriority="66" w:unhideWhenUsed="0"/>
+    <w:lsdException w:name="Medium Grid 1 Accent 1" w:semiHidden="0" w:uiPriority="67" w:unhideWhenUsed="0"/>
+    <w:lsdException w:name="Medium Grid 2 Accent 1" w:semiHidden="0" w:uiPriority="68" w:unhideWhenUsed="0"/>
+    <w:lsdException w:name="Medium Grid 3 Accent 1" w:semiHidden="0" w:uiPriority="69" w:unhideWhenUsed="0"/>
+    <w:lsdException w:name="Dark List Accent 1" w:semiHidden="0" w:uiPriority="70" w:unhideWhenUsed="0"/>
+    <w:lsdException w:name="Colorful Shading Accent 1" w:semiHidden="0" w:uiPriority="71" w:unhideWhenUsed="0"/>
+    <w:lsdException w:name="Colorful List Accent 1" w:semiHidden="0" w:uiPriority="72" w:unhideWhenUsed="0"/>
+    <w:lsdException w:name="Colorful Grid Accent 1" w:semiHidden="0" w:uiPriority="73" w:unhideWhenUsed="0"/>
+    <w:lsdException w:name="Light Shading Accent 2" w:semiHidden="0" w:uiPriority="60" w:unhideWhenUsed="0"/>
+    <w:lsdException w:name="Light List Accent 2" w:semiHidden="0" w:uiPriority="61" w:unhideWhenUsed="0"/>
+    <w:lsdException w:name="Light Grid Accent 2" w:semiHidden="0" w:uiPriority="62" w:unhideWhenUsed="0"/>
+    <w:lsdException w:name="Medium Shading 1 Accent 2" w:semiHidden="0" w:uiPriority="63" w:unhideWhenUsed="0"/>
+    <w:lsdException w:name="Medium Shading 2 Accent 2" w:semiHidden="0" w:uiPriority="64" w:unhideWhenUsed="0"/>
+    <w:lsdException w:name="Medium List 1 Accent 2" w:semiHidden="0" w:uiPriority="65" w:unhideWhenUsed="0"/>
+    <w:lsdException w:name="Medium List 2 Accent 2" w:semiHidden="0" w:uiPriority="66" w:unhideWhenUsed="0"/>
+    <w:lsdException w:name="Medium Grid 1 Accent 2" w:semiHidden="0" w:uiPriority="67" w:unhideWhenUsed="0"/>
+    <w:lsdException w:name="Medium Grid 2 Accent 2" w:semiHidden="0" w:uiPriority="68" w:unhideWhenUsed="0"/>
+    <w:lsdException w:name="Medium Grid 3 Accent 2" w:semiHidden="0" w:uiPriority="69" w:unhideWhenUsed="0"/>
+    <w:lsdException w:name="Dark List Accent 2" w:semiHidden="0" w:uiPriority="70" w:unhideWhenUsed="0"/>
+    <w:lsdException w:name="Colorful Shading Accent 2" w:semiHidden="0" w:uiPriority="71" w:unhideWhenUsed="0"/>
+    <w:lsdException w:name="Colorful List Accent 2" w:semiHidden="0" w:uiPriority="72" w:unhideWhenUsed="0"/>
+    <w:lsdException w:name="Colorful Grid Accent 2" w:semiHidden="0" w:uiPriority="73" w:unhideWhenUsed="0"/>
+    <w:lsdException w:name="Light Shading Accent 3" w:semiHidden="0" w:uiPriority="60" w:unhideWhenUsed="0"/>
+    <w:lsdException w:name="Light List Accent 3" w:semiHidden="0" w:uiPriority="61" w:unhideWhenUsed="0"/>
+    <w:lsdException w:name="Light Grid Accent 3" w:semiHidden="0" w:uiPriority="62" w:unhideWhenUsed="0"/>
+    <w:lsdException w:name="Medium Shading 1 Accent 3" w:semiHidden="0" w:uiPriority="63" w:unhideWhenUsed="0"/>
+    <w:lsdException w:name="Medium Shading 2 Accent 3" w:semiHidden="0" w:uiPriority="64" w:unhideWhenUsed="0"/>
+    <w:lsdException w:name="Medium List 1 Accent 3" w:semiHidden="0" w:uiPriority="65" w:unhideWhenUsed="0"/>
+    <w:lsdException w:name="Medium List 2 Accent 3" w:semiHidden="0" w:uiPriority="66" w:unhideWhenUsed="0"/>
+    <w:lsdException w:name="Medium Grid 1 Accent 3" w:semiHidden="0" w:uiPriority="67" w:unhideWhenUsed="0"/>
+    <w:lsdException w:name="Medium Grid 2 Accent 3" w:semiHidden="0" w:uiPriority="68" w:unhideWhenUsed="0"/>
+    <w:lsdException w:name="Medium Grid 3 Accent 3" w:semiHidden="0" w:uiPriority="69" w:unhideWhenUsed="0"/>
+    <w:lsdException w:name="Dark List Accent 3" w:semiHidden="0" w:uiPriority="70" w:unhideWhenUsed="0"/>
+    <w:lsdException w:name="Colorful Shading Accent 3" w:semiHidden="0" w:uiPriority="71" w:unhideWhenUsed="0"/>
+    <w:lsdException w:name="Colorful List Accent 3" w:semiHidden="0" w:uiPriority="72" w:unhideWhenUsed="0"/>
+    <w:lsdException w:name="Colorful Grid Accent 3" w:semiHidden="0" w:uiPriority="73" w:unhideWhenUsed="0"/>
+    <w:lsdException w:name="Light Shading Accent 4" w:semiHidden="0" w:uiPriority="60" w:unhideWhenUsed="0"/>
+    <w:lsdException w:name="Light List Accent 4" w:semiHidden="0" w:uiPriority="61" w:unhideWhenUsed="0"/>
+    <w:lsdException w:name="Light Grid Accent 4" w:semiHidden="0" w:uiPriority="62" w:unhideWhenUsed="0"/>
+    <w:lsdException w:name="Medium Shading 1 Accent 4" w:semiHidden="0" w:uiPriority="63" w:unhideWhenUsed="0"/>
+    <w:lsdException w:name="Medium Shading 2 Accent 4" w:semiHidden="0" w:uiPriority="64" w:unhideWhenUsed="0"/>
+    <w:lsdException w:name="Medium List 1 Accent 4" w:semiHidden="0" w:uiPriority="65" w:unhideWhenUsed="0"/>
+    <w:lsdException w:name="Medium List 2 Accent 4" w:semiHidden="0" w:uiPriority="66" w:unhideWhenUsed="0"/>
+    <w:lsdException w:name="Medium Grid 1 Accent 4" w:semiHidden="0" w:uiPriority="67" w:unhideWhenUsed="0"/>
+    <w:lsdException w:name="Medium Grid 2 Accent 4" w:semiHidden="0" w:uiPriority="68" w:unhideWhenUsed="0"/>
+    <w:lsdException w:name="Medium Grid 3 Accent 4" w:semiHidden="0" w:uiPriority="69" w:unhideWhenUsed="0"/>
+    <w:lsdException w:name="Dark List Accent 4" w:semiHidden="0" w:uiPriority="70" w:unhideWhenUsed="0"/>
+    <w:lsdException w:name="Colorful Shading Accent 4" w:semiHidden="0" w:uiPriority="71" w:unhideWhenUsed="0"/>
+    <w:lsdException w:name="Colorful List Accent 4" w:semiHidden="0" w:uiPriority="72" w:unhideWhenUsed="0"/>
+    <w:lsdException w:name="Colorful Grid Accent 4" w:semiHidden="0" w:uiPriority="73" w:unhideWhenUsed="0"/>
+    <w:lsdException w:name="Light Shading Accent 5" w:semiHidden="0" w:uiPriority="60" w:unhideWhenUsed="0"/>
+    <w:lsdException w:name="Light List Accent 5" w:semiHidden="0" w:uiPriority="61" w:unhideWhenUsed="0"/>
+    <w:lsdException w:name="Light Grid Accent 5" w:semiHidden="0" w:uiPriority="62" w:unhideWhenUsed="0"/>
+    <w:lsdException w:name="Medium Shading 1 Accent 5" w:semiHidden="0" w:uiPriority="63" w:unhideWhenUsed="0"/>
+    <w:lsdException w:name="Medium Shading 2 Accent 5" w:semiHidden="0" w:uiPriority="64" w:unhideWhenUsed="0"/>
+    <w:lsdException w:name="Medium List 1 Accent 5" w:semiHidden="0" w:uiPriority="65" w:unhideWhenUsed="0"/>
+    <w:lsdException w:name="Medium List 2 Accent 5" w:semiHidden="0" w:uiPriority="66" w:unhideWhenUsed="0"/>
+    <w:lsdException w:name="Medium Grid 1 Accent 5" w:semiHidden="0" w:uiPriority="67" w:unhideWhenUsed="0"/>
+    <w:lsdException w:name="Medium Grid 2 Accent 5" w:semiHidden="0" w:uiPriority="68" w:unhideWhenUsed="0"/>
+    <w:lsdException w:name="Medium Grid 3 Accent 5" w:semiHidden="0" w:uiPriority="69" w:unhideWhenUsed="0"/>
+    <w:lsdException w:name="Dark List Accent 5" w:semiHidden="0" w:uiPriority="70" w:unhideWhenUsed="0"/>
+    <w:lsdException w:name="Colorful Shading Accent 5" w:semiHidden="0" w:uiPriority="71" w:unhideWhenUsed="0"/>
+    <w:lsdException w:name="Colorful List Accent 5" w:semiHidden="0" w:uiPriority="72" w:unhideWhenUsed="0"/>
+    <w:lsdException w:name="Colorful Grid Accent 5" w:semiHidden="0" w:uiPriority="73" w:unhideWhenUsed="0"/>
+    <w:lsdException w:name="Light Shading Accent 6" w:semiHidden="0" w:uiPriority="60" w:unhideWhenUsed="0"/>
+    <w:lsdException w:name="Light List Accent 6" w:semiHidden="0" w:uiPriority="61" w:unhideWhenUsed="0"/>
+    <w:lsdException w:name="Light Grid Accent 6" w:semiHidden="0" w:uiPriority="62" w:unhideWhenUsed="0"/>
+    <w:lsdException w:name="Medium Shading 1 Accent 6" w:semiHidden="0" w:uiPriority="63" w:unhideWhenUsed="0"/>
+    <w:lsdException w:name="Medium Shading 2 Accent 6" w:semiHidden="0" w:uiPriority="64" w:unhideWhenUsed="0"/>
+    <w:lsdException w:name="Medium List 1 Accent 6" w:semiHidden="0" w:uiPriority="65" w:unhideWhenUsed="0"/>
+    <w:lsdException w:name="Medium List 2 Accent 6" w:semiHidden="0" w:uiPriority="66" w:unhideWhenUsed="0"/>
+    <w:lsdException w:name="Medium Grid 1 Accent 6" w:semiHidden="0" w:uiPriority="67" w:unhideWhenUsed="0"/>
+    <w:lsdException w:name="Medium Grid 2 Accent 6" w:semiHidden="0" w:uiPriority="68" w:unhideWhenUsed="0"/>
+    <w:lsdException w:name="Medium Grid 3 Accent 6" w:semiHidden="0" w:uiPriority="69" w:unhideWhenUsed="0"/>
+    <w:lsdException w:name="Dark List Accent 6" w:semiHidden="0" w:uiPriority="70" w:unhideWhenUsed="0"/>
+    <w:lsdException w:name="Colorful Shading Accent 6" w:semiHidden="0" w:uiPriority="71" w:unhideWhenUsed="0"/>
+    <w:lsdException w:name="Colorful List Accent 6" w:semiHidden="0" w:uiPriority="72" w:unhideWhenUsed="0"/>
+    <w:lsdException w:name="Colorful Grid Accent 6" w:semiHidden="0" w:uiPriority="73" w:unhideWhenUsed="0"/>
+    <w:lsdException w:name="Subtle Emphasis" w:semiHidden="0" w:uiPriority="19" w:unhideWhenUsed="0" w:qFormat="1"/>
+    <w:lsdException w:name="Intense Emphasis" w:semiHidden="0" w:uiPriority="21" w:unhideWhenUsed="0" w:qFormat="1"/>
+    <w:lsdException w:name="Subtle Reference" w:semiHidden="0" w:uiPriority="31" w:unhideWhenUsed="0" w:qFormat="1"/>
+    <w:lsdException w:name="Intense Reference" w:semiHidden="0" w:uiPriority="32" w:unhideWhenUsed="0" w:qFormat="1"/>
+    <w:lsdException w:name="Book Title" w:semiHidden="0" w:uiPriority="33" w:unhideWhenUsed="0" w:qFormat="1"/>
+    <w:lsdException w:name="Bibliography" w:uiPriority="37"/>
+    <w:lsdException w:name="TOC Heading" w:uiPriority="39" w:qFormat="1"/>
+  </w:latentStyles>
+  <w:style w:type="paragraph" w:default="1" w:styleId="Normal">
+    <w:name w:val="Normal"/>
+    <w:qFormat/>
+    <w:rsid w:val="00437173"/>
+    <w:pPr>
+      <w:spacing w:after="200" w:line="276" w:lineRule="auto"/>
+    </w:pPr>
+    <w:rPr>
+      <w:rFonts w:ascii="Times New Roman" w:hAnsi="Times New Roman"/>
+      <w:sz w:val="24"/>
+    </w:rPr>
+  </w:style>
+  <w:style w:type="paragraph" w:styleId="Heading1">
+    <w:name w:val="heading 1"/>
+    <w:basedOn w:val="Heading"/>
+    <w:next w:val="Normal"/>
+    <w:link w:val="Heading1Char"/>
+    <w:uiPriority w:val="9"/>
+    <w:qFormat/>
+    <w:rsid w:val="003D6765"/>
+    <w:pPr>
+      <w:spacing w:before="480" w:after="0"/>
+      <w:contextualSpacing/>
+      <w:jc w:val="center"/>
+      <w:outlineLvl w:val="0"/>
+    </w:pPr>
+    <w:rPr>
+      <w:rFonts w:ascii="Times New Roman" w:hAnsi="Times New Roman"/>
+      <w:bCs/>
+      <w:smallCaps/>
+      <w:sz w:val="24"/>
+    </w:rPr>
+  </w:style>
+  <w:style w:type="paragraph" w:styleId="Heading2">
+    <w:name w:val="heading 2"/>
+    <w:basedOn w:val="Heading"/>
+    <w:next w:val="Normal"/>
+    <w:link w:val="Heading2Char"/>
+    <w:uiPriority w:val="9"/>
+    <w:unhideWhenUsed/>
+    <w:qFormat/>
+    <w:rsid w:val="003D6765"/>
+    <w:pPr>
+      <w:keepLines/>
+      <w:spacing w:before="200" w:after="0"/>
+      <w:outlineLvl w:val="1"/>
+    </w:pPr>
+    <w:rPr>
+      <w:rFonts w:ascii="Times New Roman" w:eastAsiaTheme="majorEastAsia" w:hAnsi="Times New Roman" w:cstheme="majorBidi"/>
+      <w:b/>
+      <w:sz w:val="24"/>
+      <w:szCs w:val="26"/>
+    </w:rPr>
+  </w:style>
+  <w:style w:type="paragraph" w:styleId="Heading3">
+    <w:name w:val="heading 3"/>
+    <w:basedOn w:val="Heading"/>
+    <w:next w:val="Normal"/>
+    <w:link w:val="Heading3Char"/>
+    <w:uiPriority w:val="9"/>
+    <w:unhideWhenUsed/>
+    <w:qFormat/>
+    <w:rsid w:val="003D6765"/>
+    <w:pPr>
+      <w:keepLines/>
+      <w:spacing w:before="200" w:after="0"/>
+      <w:outlineLvl w:val="2"/>
+    </w:pPr>
+    <w:rPr>
+      <w:rFonts w:ascii="Times New Roman" w:eastAsiaTheme="majorEastAsia" w:hAnsi="Times New Roman" w:cstheme="majorBidi"/>
+      <w:bCs/>
+      <w:i/>
+      <w:sz w:val="24"/>
+    </w:rPr>
+  </w:style>
+  <w:style w:type="character" w:default="1" w:styleId="DefaultParagraphFont">
+    <w:name w:val="Default Paragraph Font"/>
+    <w:uiPriority w:val="1"/>
+    <w:semiHidden/>
+    <w:unhideWhenUsed/>
+  </w:style>
+  <w:style w:type="table" w:default="1" w:styleId="TableNormal">
+    <w:name w:val="Normal Table"/>
+    <w:uiPriority w:val="99"/>
+    <w:semiHidden/>
+    <w:unhideWhenUsed/>
+    <w:tblPr>
+      <w:tblInd w:w="0" w:type="dxa"/>
+      <w:tblCellMar>
+        <w:top w:w="0" w:type="dxa"/>
+        <w:left w:w="108" w:type="dxa"/>
+        <w:bottom w:w="0" w:type="dxa"/>
+        <w:right w:w="108" w:type="dxa"/>
+      </w:tblCellMar>
+    </w:tblPr>
+  </w:style>
+  <w:style w:type="numbering" w:default="1" w:styleId="NoList">
+    <w:name w:val="No List"/>
+    <w:uiPriority w:val="99"/>
+    <w:semiHidden/>
+    <w:unhideWhenUsed/>
+  </w:style>
+  <w:style w:type="character" w:customStyle="1" w:styleId="Heading1Char">
+    <w:name w:val="Heading 1 Char"/>
+    <w:link w:val="Heading1"/>
+    <w:uiPriority w:val="9"/>
+    <w:qFormat/>
+    <w:rsid w:val="003D6765"/>
+    <w:rPr>
+      <w:rFonts w:ascii="Times New Roman" w:hAnsi="Times New Roman"/>
+      <w:bCs/>
+      <w:smallCaps/>
+      <w:sz w:val="24"/>
+      <w:szCs w:val="28"/>
+    </w:rPr>
+  </w:style>
+  <w:style w:type="character" w:customStyle="1" w:styleId="InternetLink">
+    <w:name w:val="Internet Link"/>
+    <w:basedOn w:val="DefaultParagraphFont"/>
+    <w:uiPriority w:val="99"/>
+    <w:unhideWhenUsed/>
+    <w:rsid w:val="00F519CD"/>
+    <w:rPr>
+      <w:color w:val="0000FF" w:themeColor="hyperlink"/>
+      <w:u w:val="single"/>
+    </w:rPr>
+  </w:style>
+  <w:style w:type="character" w:customStyle="1" w:styleId="Heading2Char">
+    <w:name w:val="Heading 2 Char"/>
+    <w:basedOn w:val="DefaultParagraphFont"/>
+    <w:link w:val="Heading2"/>
+    <w:uiPriority w:val="9"/>
+    <w:qFormat/>
+    <w:rsid w:val="003D6765"/>
+    <w:rPr>
+      <w:rFonts w:ascii="Times New Roman" w:eastAsiaTheme="majorEastAsia" w:hAnsi="Times New Roman" w:cstheme="majorBidi"/>
+      <w:b/>
+      <w:sz w:val="24"/>
+      <w:szCs w:val="26"/>
+    </w:rPr>
+  </w:style>
+  <w:style w:type="character" w:customStyle="1" w:styleId="Heading3Char">
+    <w:name w:val="Heading 3 Char"/>
+    <w:basedOn w:val="DefaultParagraphFont"/>
+    <w:link w:val="Heading3"/>
+    <w:uiPriority w:val="9"/>
+    <w:qFormat/>
+    <w:rsid w:val="003D6765"/>
+    <w:rPr>
+      <w:rFonts w:ascii="Times New Roman" w:eastAsiaTheme="majorEastAsia" w:hAnsi="Times New Roman" w:cstheme="majorBidi"/>
+      <w:bCs/>
+      <w:i/>
+      <w:sz w:val="24"/>
+    </w:rPr>
+  </w:style>
+  <w:style w:type="character" w:customStyle="1" w:styleId="ListLabel1">
+    <w:name w:val="ListLabel 1"/>
+    <w:qFormat/>
+    <w:rPr>
+      <w:rFonts w:cs="Courier New"/>
+    </w:rPr>
+  </w:style>
+  <w:style w:type="character" w:customStyle="1" w:styleId="ListLabel2">
+    <w:name w:val="ListLabel 2"/>
+    <w:qFormat/>
+    <w:rPr>
+      <w:rFonts w:cs="Courier New"/>
+    </w:rPr>
+  </w:style>
+  <w:style w:type="character" w:customStyle="1" w:styleId="ListLabel3">
+    <w:name w:val="ListLabel 3"/>
+    <w:qFormat/>
+    <w:rPr>
+      <w:rFonts w:cs="Courier New"/>
+    </w:rPr>
+  </w:style>
+  <w:style w:type="character" w:customStyle="1" w:styleId="ListLabel4">
+    <w:name w:val="ListLabel 4"/>
+    <w:qFormat/>
+    <w:rPr>
+      <w:rFonts w:cs="Courier New"/>
+    </w:rPr>
+  </w:style>
+  <w:style w:type="character" w:customStyle="1" w:styleId="ListLabel5">
+    <w:name w:val="ListLabel 5"/>
+    <w:qFormat/>
+    <w:rPr>
+      <w:rFonts w:cs="Courier New"/>
+    </w:rPr>
+  </w:style>
+  <w:style w:type="character" w:customStyle="1" w:styleId="ListLabel6">
+    <w:name w:val="ListLabel 6"/>
+    <w:qFormat/>
+    <w:rPr>
+      <w:rFonts w:cs="Courier New"/>
+    </w:rPr>
+  </w:style>
+  <w:style w:type="character" w:customStyle="1" w:styleId="ListLabel7">
+    <w:name w:val="ListLabel 7"/>
+    <w:qFormat/>
+    <w:rPr>
+      <w:rFonts w:cs="Symbol"/>
+    </w:rPr>
+  </w:style>
+  <w:style w:type="character" w:customStyle="1" w:styleId="ListLabel8">
+    <w:name w:val="ListLabel 8"/>
+    <w:qFormat/>
+    <w:rPr>
+      <w:rFonts w:cs="Courier New"/>
+    </w:rPr>
+  </w:style>
+  <w:style w:type="character" w:customStyle="1" w:styleId="ListLabel9">
+    <w:name w:val="ListLabel 9"/>
+    <w:qFormat/>
+    <w:rPr>
+      <w:rFonts w:cs="Wingdings"/>
+    </w:rPr>
+  </w:style>
+  <w:style w:type="character" w:customStyle="1" w:styleId="ListLabel10">
+    <w:name w:val="ListLabel 10"/>
+    <w:qFormat/>
+    <w:rPr>
+      <w:rFonts w:cs="Symbol"/>
+    </w:rPr>
+  </w:style>
+  <w:style w:type="character" w:customStyle="1" w:styleId="ListLabel11">
+    <w:name w:val="ListLabel 11"/>
+    <w:qFormat/>
+    <w:rPr>
+      <w:rFonts w:cs="Courier New"/>
+    </w:rPr>
+  </w:style>
+  <w:style w:type="character" w:customStyle="1" w:styleId="ListLabel12">
+    <w:name w:val="ListLabel 12"/>
+    <w:qFormat/>
+    <w:rPr>
+      <w:rFonts w:cs="Wingdings"/>
+    </w:rPr>
+  </w:style>
+  <w:style w:type="character" w:customStyle="1" w:styleId="ListLabel13">
+    <w:name w:val="ListLabel 13"/>
+    <w:qFormat/>
+    <w:rPr>
+      <w:rFonts w:cs="Symbol"/>
+    </w:rPr>
+  </w:style>
+  <w:style w:type="character" w:customStyle="1" w:styleId="ListLabel14">
+    <w:name w:val="ListLabel 14"/>
+    <w:qFormat/>
+    <w:rPr>
+      <w:rFonts w:cs="Courier New"/>
+    </w:rPr>
+  </w:style>
+  <w:style w:type="character" w:customStyle="1" w:styleId="ListLabel15">
+    <w:name w:val="ListLabel 15"/>
+    <w:qFormat/>
+    <w:rPr>
+      <w:rFonts w:cs="Wingdings"/>
+    </w:rPr>
+  </w:style>
+  <w:style w:type="character" w:customStyle="1" w:styleId="ListLabel16">
+    <w:name w:val="ListLabel 16"/>
+    <w:qFormat/>
+    <w:rPr>
+      <w:rFonts w:cs="Symbol"/>
+    </w:rPr>
+  </w:style>
+  <w:style w:type="character" w:customStyle="1" w:styleId="ListLabel17">
+    <w:name w:val="ListLabel 17"/>
+    <w:qFormat/>
+    <w:rPr>
+      <w:rFonts w:cs="Courier New"/>
+    </w:rPr>
+  </w:style>
+  <w:style w:type="character" w:customStyle="1" w:styleId="ListLabel18">
+    <w:name w:val="ListLabel 18"/>
+    <w:qFormat/>
+    <w:rPr>
+      <w:rFonts w:cs="Wingdings"/>
+    </w:rPr>
+  </w:style>
+  <w:style w:type="character" w:customStyle="1" w:styleId="ListLabel19">
+    <w:name w:val="ListLabel 19"/>
+    <w:qFormat/>
+    <w:rPr>
+      <w:rFonts w:cs="Symbol"/>
+    </w:rPr>
+  </w:style>
+  <w:style w:type="character" w:customStyle="1" w:styleId="ListLabel20">
+    <w:name w:val="ListLabel 20"/>
+    <w:qFormat/>
+    <w:rPr>
+      <w:rFonts w:cs="Courier New"/>
+    </w:rPr>
+  </w:style>
+  <w:style w:type="character" w:customStyle="1" w:styleId="ListLabel21">
+    <w:name w:val="ListLabel 21"/>
+    <w:qFormat/>
+    <w:rPr>
+      <w:rFonts w:cs="Wingdings"/>
+    </w:rPr>
+  </w:style>
+  <w:style w:type="character" w:customStyle="1" w:styleId="ListLabel22">
+    <w:name w:val="ListLabel 22"/>
+    <w:qFormat/>
+    <w:rPr>
+      <w:rFonts w:cs="Symbol"/>
+    </w:rPr>
+  </w:style>
+  <w:style w:type="character" w:customStyle="1" w:styleId="ListLabel23">
+    <w:name w:val="ListLabel 23"/>
+    <w:qFormat/>
+    <w:rPr>
+      <w:rFonts w:cs="Courier New"/>
+    </w:rPr>
+  </w:style>
+  <w:style w:type="character" w:customStyle="1" w:styleId="ListLabel24">
+    <w:name w:val="ListLabel 24"/>
+    <w:qFormat/>
+    <w:rPr>
+      <w:rFonts w:cs="Wingdings"/>
+    </w:rPr>
+  </w:style>
+  <w:style w:type="paragraph" w:customStyle="1" w:styleId="Heading">
+    <w:name w:val="Heading"/>
+    <w:basedOn w:val="Normal"/>
+    <w:next w:val="BodyText"/>
+    <w:qFormat/>
+    <w:pPr>
+      <w:keepNext/>
+      <w:spacing w:before="240" w:after="120"/>
+    </w:pPr>
+    <w:rPr>
+      <w:rFonts w:ascii="Liberation Sans" w:eastAsia="Noto Sans CJK SC Regular" w:hAnsi="Liberation Sans" w:cs="FreeSans"/>
+      <w:sz w:val="28"/>
+      <w:szCs w:val="28"/>
+    </w:rPr>
+  </w:style>
+  <w:style w:type="paragraph" w:styleId="BodyText">
+    <w:name w:val="Body Text"/>
+    <w:basedOn w:val="Normal"/>
+    <w:pPr>
+      <w:spacing w:after="140" w:line="288" w:lineRule="auto"/>
+    </w:pPr>
+  </w:style>
+  <w:style w:type="paragraph" w:styleId="List">
+    <w:name w:val="List"/>
+    <w:basedOn w:val="BodyText"/>
+    <w:rPr>
+      <w:rFonts w:cs="FreeSans"/>
+    </w:rPr>
+  </w:style>
+  <w:style w:type="paragraph" w:styleId="Caption">
+    <w:name w:val="caption"/>
+    <w:basedOn w:val="Normal"/>
+    <w:qFormat/>
+    <w:pPr>
+      <w:suppressLineNumbers/>
+      <w:spacing w:before="120" w:after="120"/>
+    </w:pPr>
+    <w:rPr>
+      <w:rFonts w:cs="FreeSans"/>
+      <w:i/>
+      <w:iCs/>
+      <w:szCs w:val="24"/>
+    </w:rPr>
+  </w:style>
+  <w:style w:type="paragraph" w:customStyle="1" w:styleId="Index">
+    <w:name w:val="Index"/>
+    <w:basedOn w:val="Normal"/>
+    <w:qFormat/>
+    <w:pPr>
+      <w:suppressLineNumbers/>
+    </w:pPr>
+    <w:rPr>
+      <w:rFonts w:cs="FreeSans"/>
+    </w:rPr>
+  </w:style>
+  <w:style w:type="paragraph" w:customStyle="1" w:styleId="reference">
+    <w:name w:val="reference"/>
+    <w:basedOn w:val="Normal"/>
+    <w:qFormat/>
+    <w:rsid w:val="00B71E2B"/>
+    <w:pPr>
+      <w:ind w:left="544" w:hanging="544"/>
+    </w:pPr>
+    <w:rPr>
+      <w:rFonts w:eastAsia="Times New Roman" w:cs="Times New Roman"/>
+    </w:rPr>
+  </w:style>
+  <w:style w:type="paragraph" w:styleId="NormalWeb">
+    <w:name w:val="Normal (Web)"/>
+    <w:basedOn w:val="Normal"/>
+    <w:uiPriority w:val="99"/>
+    <w:semiHidden/>
+    <w:unhideWhenUsed/>
+    <w:qFormat/>
+    <w:rsid w:val="008947F7"/>
+    <w:pPr>
+      <w:spacing w:beforeAutospacing="1" w:afterAutospacing="1" w:line="240" w:lineRule="auto"/>
+    </w:pPr>
+    <w:rPr>
+      <w:rFonts w:eastAsia="Times New Roman" w:cs="Times New Roman"/>
+      <w:szCs w:val="24"/>
+    </w:rPr>
+  </w:style>
+  <w:style w:type="paragraph" w:styleId="ListParagraph">
+    <w:name w:val="List Paragraph"/>
+    <w:basedOn w:val="Normal"/>
+    <w:uiPriority w:val="34"/>
+    <w:qFormat/>
+    <w:rsid w:val="005F0566"/>
+    <w:pPr>
+      <w:ind w:left="720"/>
+      <w:contextualSpacing/>
+    </w:pPr>
+  </w:style>
+  <w:style w:type="character" w:styleId="CommentReference">
+    <w:name w:val="annotation reference"/>
+    <w:basedOn w:val="DefaultParagraphFont"/>
+    <w:uiPriority w:val="99"/>
+    <w:semiHidden/>
+    <w:unhideWhenUsed/>
+    <w:rsid w:val="00062335"/>
+    <w:rPr>
+      <w:sz w:val="16"/>
+      <w:szCs w:val="16"/>
+    </w:rPr>
+  </w:style>
+  <w:style w:type="paragraph" w:styleId="CommentText">
+    <w:name w:val="annotation text"/>
+    <w:basedOn w:val="Normal"/>
+    <w:link w:val="CommentTextChar"/>
+    <w:uiPriority w:val="99"/>
+    <w:unhideWhenUsed/>
+    <w:rsid w:val="00062335"/>
+    <w:pPr>
+      <w:spacing w:line="240" w:lineRule="auto"/>
+    </w:pPr>
+    <w:rPr>
+      <w:sz w:val="20"/>
+      <w:szCs w:val="20"/>
+    </w:rPr>
+  </w:style>
+  <w:style w:type="character" w:customStyle="1" w:styleId="CommentTextChar">
+    <w:name w:val="Comment Text Char"/>
+    <w:basedOn w:val="DefaultParagraphFont"/>
+    <w:link w:val="CommentText"/>
+    <w:uiPriority w:val="99"/>
+    <w:rsid w:val="00062335"/>
+    <w:rPr>
+      <w:sz w:val="20"/>
+      <w:szCs w:val="20"/>
+    </w:rPr>
+  </w:style>
+  <w:style w:type="paragraph" w:styleId="CommentSubject">
+    <w:name w:val="annotation subject"/>
+    <w:basedOn w:val="CommentText"/>
+    <w:next w:val="CommentText"/>
+    <w:link w:val="CommentSubjectChar"/>
+    <w:uiPriority w:val="99"/>
+    <w:semiHidden/>
+    <w:unhideWhenUsed/>
+    <w:rsid w:val="00062335"/>
+    <w:rPr>
+      <w:b/>
+      <w:bCs/>
+    </w:rPr>
+  </w:style>
+  <w:style w:type="character" w:customStyle="1" w:styleId="CommentSubjectChar">
+    <w:name w:val="Comment Subject Char"/>
+    <w:basedOn w:val="CommentTextChar"/>
+    <w:link w:val="CommentSubject"/>
+    <w:uiPriority w:val="99"/>
+    <w:semiHidden/>
+    <w:rsid w:val="00062335"/>
+    <w:rPr>
+      <w:b/>
+      <w:bCs/>
+      <w:sz w:val="20"/>
+      <w:szCs w:val="20"/>
+    </w:rPr>
+  </w:style>
+  <w:style w:type="paragraph" w:styleId="BalloonText">
+    <w:name w:val="Balloon Text"/>
+    <w:basedOn w:val="Normal"/>
+    <w:link w:val="BalloonTextChar"/>
+    <w:uiPriority w:val="99"/>
+    <w:semiHidden/>
+    <w:unhideWhenUsed/>
+    <w:rsid w:val="00062335"/>
+    <w:pPr>
+      <w:spacing w:after="0" w:line="240" w:lineRule="auto"/>
+    </w:pPr>
+    <w:rPr>
+      <w:rFonts w:ascii="Tahoma" w:hAnsi="Tahoma" w:cs="Tahoma"/>
+      <w:sz w:val="16"/>
+      <w:szCs w:val="16"/>
+    </w:rPr>
+  </w:style>
+  <w:style w:type="character" w:customStyle="1" w:styleId="BalloonTextChar">
+    <w:name w:val="Balloon Text Char"/>
+    <w:basedOn w:val="DefaultParagraphFont"/>
+    <w:link w:val="BalloonText"/>
+    <w:uiPriority w:val="99"/>
+    <w:semiHidden/>
+    <w:rsid w:val="00062335"/>
+    <w:rPr>
+      <w:rFonts w:ascii="Tahoma" w:hAnsi="Tahoma" w:cs="Tahoma"/>
+      <w:sz w:val="16"/>
+      <w:szCs w:val="16"/>
+    </w:rPr>
+  </w:style>
+  <w:style w:type="table" w:styleId="TableGrid">
+    <w:name w:val="Table Grid"/>
+    <w:basedOn w:val="TableNormal"/>
+    <w:uiPriority w:val="59"/>
+    <w:rsid w:val="008F6BD2"/>
+    <w:tblPr>
+      <w:tblBorders>
+        <w:top w:val="single" w:sz="4" w:space="0" w:color="auto"/>
+        <w:left w:val="single" w:sz="4" w:space="0" w:color="auto"/>
+        <w:bottom w:val="single" w:sz="4" w:space="0" w:color="auto"/>
+        <w:right w:val="single" w:sz="4" w:space="0" w:color="auto"/>
+        <w:insideH w:val="single" w:sz="4" w:space="0" w:color="auto"/>
+        <w:insideV w:val="single" w:sz="4" w:space="0" w:color="auto"/>
+      </w:tblBorders>
+    </w:tblPr>
+  </w:style>
+  <w:style w:type="paragraph" w:styleId="Bibliography">
+    <w:name w:val="Bibliography"/>
+    <w:basedOn w:val="Normal"/>
+    <w:next w:val="Normal"/>
+    <w:uiPriority w:val="37"/>
+    <w:unhideWhenUsed/>
+    <w:rsid w:val="008131FC"/>
+    <w:pPr>
+      <w:spacing w:after="240" w:line="240" w:lineRule="auto"/>
+      <w:ind w:left="720" w:hanging="720"/>
+    </w:pPr>
+  </w:style>
+  <w:style w:type="paragraph" w:styleId="HTMLPreformatted">
+    <w:name w:val="HTML Preformatted"/>
+    <w:basedOn w:val="Normal"/>
+    <w:link w:val="HTMLPreformattedChar"/>
+    <w:uiPriority w:val="99"/>
+    <w:unhideWhenUsed/>
+    <w:rsid w:val="00CD52F7"/>
+    <w:pPr>
+      <w:tabs>
+        <w:tab w:val="left" w:pos="916"/>
+        <w:tab w:val="left" w:pos="1832"/>
+        <w:tab w:val="left" w:pos="2748"/>
+        <w:tab w:val="left" w:pos="3664"/>
+        <w:tab w:val="left" w:pos="4580"/>
+        <w:tab w:val="left" w:pos="5496"/>
+        <w:tab w:val="left" w:pos="6412"/>
+        <w:tab w:val="left" w:pos="7328"/>
+        <w:tab w:val="left" w:pos="8244"/>
+        <w:tab w:val="left" w:pos="9160"/>
+        <w:tab w:val="left" w:pos="10076"/>
+        <w:tab w:val="left" w:pos="10992"/>
+        <w:tab w:val="left" w:pos="11908"/>
+        <w:tab w:val="left" w:pos="12824"/>
+        <w:tab w:val="left" w:pos="13740"/>
+        <w:tab w:val="left" w:pos="14656"/>
+      </w:tabs>
+      <w:spacing w:after="0" w:line="240" w:lineRule="auto"/>
+    </w:pPr>
+    <w:rPr>
+      <w:rFonts w:ascii="Courier New" w:eastAsia="Times New Roman" w:hAnsi="Courier New" w:cs="Courier New"/>
+      <w:sz w:val="20"/>
+      <w:szCs w:val="20"/>
+    </w:rPr>
+  </w:style>
+  <w:style w:type="character" w:customStyle="1" w:styleId="HTMLPreformattedChar">
+    <w:name w:val="HTML Preformatted Char"/>
+    <w:basedOn w:val="DefaultParagraphFont"/>
+    <w:link w:val="HTMLPreformatted"/>
+    <w:uiPriority w:val="99"/>
+    <w:rsid w:val="00CD52F7"/>
+    <w:rPr>
+      <w:rFonts w:ascii="Courier New" w:eastAsia="Times New Roman" w:hAnsi="Courier New" w:cs="Courier New"/>
+      <w:sz w:val="20"/>
+      <w:szCs w:val="20"/>
+    </w:rPr>
+  </w:style>
+  <w:style w:type="character" w:styleId="Hyperlink">
+    <w:name w:val="Hyperlink"/>
+    <w:basedOn w:val="DefaultParagraphFont"/>
+    <w:uiPriority w:val="99"/>
+    <w:unhideWhenUsed/>
+    <w:rsid w:val="005F1C91"/>
+    <w:rPr>
+      <w:color w:val="0000FF" w:themeColor="hyperlink"/>
+      <w:u w:val="single"/>
+    </w:rPr>
+  </w:style>
+  <w:style w:type="character" w:customStyle="1" w:styleId="fontstyle01">
+    <w:name w:val="fontstyle01"/>
+    <w:basedOn w:val="DefaultParagraphFont"/>
+    <w:rsid w:val="00FC5819"/>
+    <w:rPr>
+      <w:rFonts w:ascii="CMR10" w:hAnsi="CMR10" w:hint="default"/>
+      <w:b w:val="0"/>
+      <w:bCs w:val="0"/>
+      <w:i w:val="0"/>
+      <w:iCs w:val="0"/>
+      <w:color w:val="231F20"/>
+      <w:sz w:val="20"/>
+      <w:szCs w:val="20"/>
+    </w:rPr>
+  </w:style>
+  <w:style w:type="character" w:customStyle="1" w:styleId="fontstyle21">
+    <w:name w:val="fontstyle21"/>
+    <w:basedOn w:val="DefaultParagraphFont"/>
+    <w:rsid w:val="00FC5819"/>
+    <w:rPr>
+      <w:rFonts w:ascii="CMTI10" w:hAnsi="CMTI10" w:hint="default"/>
+      <w:b w:val="0"/>
+      <w:bCs w:val="0"/>
+      <w:i/>
+      <w:iCs/>
+      <w:color w:val="231F20"/>
+      <w:sz w:val="20"/>
+      <w:szCs w:val="20"/>
+    </w:rPr>
+  </w:style>
+  <w:style w:type="character" w:customStyle="1" w:styleId="fontstyle31">
+    <w:name w:val="fontstyle31"/>
+    <w:basedOn w:val="DefaultParagraphFont"/>
+    <w:rsid w:val="00FC5819"/>
+    <w:rPr>
+      <w:rFonts w:ascii="CMBX10" w:hAnsi="CMBX10" w:hint="default"/>
+      <w:b w:val="0"/>
+      <w:bCs w:val="0"/>
+      <w:i w:val="0"/>
+      <w:iCs w:val="0"/>
+      <w:color w:val="231F20"/>
+      <w:sz w:val="20"/>
+      <w:szCs w:val="20"/>
+    </w:rPr>
+  </w:style>
+  <w:style w:type="character" w:styleId="Emphasis">
+    <w:name w:val="Emphasis"/>
+    <w:basedOn w:val="DefaultParagraphFont"/>
+    <w:uiPriority w:val="20"/>
+    <w:qFormat/>
+    <w:rsid w:val="007655F2"/>
+    <w:rPr>
+      <w:i/>
+      <w:iCs/>
+    </w:rPr>
+  </w:style>
+  <w:style w:type="character" w:customStyle="1" w:styleId="apple-converted-space">
+    <w:name w:val="apple-converted-space"/>
+    <w:basedOn w:val="DefaultParagraphFont"/>
+    <w:rsid w:val="007655F2"/>
+  </w:style>
+</w:styles>
+</file>
+
 <file path=customXml/item1.xml><?xml version="1.0" encoding="utf-8"?>
 <b:Sources xmlns:b="http://schemas.openxmlformats.org/officeDocument/2006/bibliography" xmlns="http://schemas.openxmlformats.org/officeDocument/2006/bibliography" SelectedStyle="\APA.XSL" StyleName="APA"/>
 </file>
 
 <file path=customXml/itemProps1.xml><?xml version="1.0" encoding="utf-8"?>
-<ds:datastoreItem xmlns:ds="http://schemas.openxmlformats.org/officeDocument/2006/customXml" ds:itemID="{58267A12-94F1-4067-9FFB-8C04D3F2C91B}">
+<ds:datastoreItem xmlns:ds="http://schemas.openxmlformats.org/officeDocument/2006/customXml" ds:itemID="{B74CFD17-E477-4E47-892B-8209347179B3}">
   <ds:schemaRefs>
     <ds:schemaRef ds:uri="http://schemas.openxmlformats.org/officeDocument/2006/bibliography"/>
   </ds:schemaRefs>

</xml_diff>